<commit_message>
Updated relationship mapping document
</commit_message>
<xml_diff>
--- a/documentation/relationship_mapping.docx
+++ b/documentation/relationship_mapping.docx
@@ -128,23 +128,7 @@
                 <w:b/>
                 <w:bCs/>
               </w:rPr>
-              <w:t>Cardinality A (</w:t>
-            </w:r>
-            <w:proofErr w:type="spellStart"/>
-            <w:r>
-              <w:rPr>
-                <w:b/>
-                <w:bCs/>
-              </w:rPr>
-              <w:t>Min..Max</w:t>
-            </w:r>
-            <w:proofErr w:type="spellEnd"/>
-            <w:r>
-              <w:rPr>
-                <w:b/>
-                <w:bCs/>
-              </w:rPr>
-              <w:t>)</w:t>
+              <w:t>Cardinality A (Min..Max)</w:t>
             </w:r>
           </w:p>
         </w:tc>
@@ -198,32 +182,7 @@
                 <w:b/>
                 <w:bCs/>
               </w:rPr>
-              <w:t>Cardinality B (</w:t>
-            </w:r>
-            <w:proofErr w:type="spellStart"/>
-            <w:proofErr w:type="gramStart"/>
-            <w:r>
-              <w:rPr>
-                <w:b/>
-                <w:bCs/>
-              </w:rPr>
-              <w:t>Min..</w:t>
-            </w:r>
-            <w:proofErr w:type="gramEnd"/>
-            <w:r>
-              <w:rPr>
-                <w:b/>
-                <w:bCs/>
-              </w:rPr>
-              <w:t>Max</w:t>
-            </w:r>
-            <w:proofErr w:type="spellEnd"/>
-            <w:r>
-              <w:rPr>
-                <w:b/>
-                <w:bCs/>
-              </w:rPr>
-              <w:t>)</w:t>
+              <w:t>Cardinality B (Min..Max)</w:t>
             </w:r>
           </w:p>
         </w:tc>
@@ -737,21 +696,40 @@
                 <w:bCs/>
               </w:rPr>
             </w:pPr>
-            <w:proofErr w:type="gramStart"/>
-            <w:r>
-              <w:rPr>
-                <w:b/>
-                <w:bCs/>
-              </w:rPr>
-              <w:t>1..*</w:t>
-            </w:r>
-            <w:proofErr w:type="gramEnd"/>
-            <w:r>
-              <w:rPr>
-                <w:b/>
-                <w:bCs/>
-              </w:rPr>
-              <w:t xml:space="preserve"> (One or More)</w:t>
+            <w:r>
+              <w:rPr>
+                <w:b/>
+                <w:bCs/>
+              </w:rPr>
+              <w:t>1..</w:t>
+            </w:r>
+            <w:r>
+              <w:rPr>
+                <w:b/>
+                <w:bCs/>
+              </w:rPr>
+              <w:t>1</w:t>
+            </w:r>
+            <w:r>
+              <w:rPr>
+                <w:b/>
+                <w:bCs/>
+              </w:rPr>
+              <w:t xml:space="preserve"> (</w:t>
+            </w:r>
+            <w:r>
+              <w:rPr>
+                <w:b/>
+                <w:bCs/>
+              </w:rPr>
+              <w:t>Exactly One</w:t>
+            </w:r>
+            <w:r>
+              <w:rPr>
+                <w:b/>
+                <w:bCs/>
+              </w:rPr>
+              <w:t>)</w:t>
             </w:r>
           </w:p>
         </w:tc>
@@ -805,7 +783,49 @@
                 <w:b/>
                 <w:bCs/>
               </w:rPr>
-              <w:t>1..1 (Exactly One)</w:t>
+              <w:t>0</w:t>
+            </w:r>
+            <w:r>
+              <w:rPr>
+                <w:b/>
+                <w:bCs/>
+              </w:rPr>
+              <w:t>..</w:t>
+            </w:r>
+            <w:r>
+              <w:rPr>
+                <w:b/>
+                <w:bCs/>
+              </w:rPr>
+              <w:t>*</w:t>
+            </w:r>
+            <w:r>
+              <w:rPr>
+                <w:b/>
+                <w:bCs/>
+              </w:rPr>
+              <w:t xml:space="preserve"> (</w:t>
+            </w:r>
+            <w:r>
+              <w:rPr>
+                <w:b/>
+                <w:bCs/>
+              </w:rPr>
+              <w:t>Zero</w:t>
+            </w:r>
+            <w:r>
+              <w:rPr>
+                <w:b/>
+                <w:bCs/>
+              </w:rPr>
+              <w:t xml:space="preserve"> or More</w:t>
+            </w:r>
+            <w:r>
+              <w:rPr>
+                <w:b/>
+                <w:bCs/>
+              </w:rPr>
+              <w:t>)</w:t>
             </w:r>
           </w:p>
         </w:tc>
@@ -859,7 +879,7 @@
                 <w:b/>
                 <w:bCs/>
               </w:rPr>
-              <w:t>Total</w:t>
+              <w:t>Partial</w:t>
             </w:r>
           </w:p>
         </w:tc>
@@ -937,21 +957,12 @@
                 <w:bCs/>
               </w:rPr>
             </w:pPr>
-            <w:proofErr w:type="gramStart"/>
-            <w:r>
-              <w:rPr>
-                <w:b/>
-                <w:bCs/>
-              </w:rPr>
-              <w:t>1..*</w:t>
-            </w:r>
-            <w:proofErr w:type="gramEnd"/>
-            <w:r>
-              <w:rPr>
-                <w:b/>
-                <w:bCs/>
-              </w:rPr>
-              <w:t xml:space="preserve"> (One or More)</w:t>
+            <w:r>
+              <w:rPr>
+                <w:b/>
+                <w:bCs/>
+              </w:rPr>
+              <w:t>1..* (One or More)</w:t>
             </w:r>
           </w:p>
         </w:tc>
@@ -1000,21 +1011,33 @@
                 <w:bCs/>
               </w:rPr>
             </w:pPr>
-            <w:proofErr w:type="gramStart"/>
-            <w:r>
-              <w:rPr>
-                <w:b/>
-                <w:bCs/>
-              </w:rPr>
-              <w:t>1..*</w:t>
-            </w:r>
-            <w:proofErr w:type="gramEnd"/>
-            <w:r>
-              <w:rPr>
-                <w:b/>
-                <w:bCs/>
-              </w:rPr>
-              <w:t xml:space="preserve"> (One or More)</w:t>
+            <w:r>
+              <w:rPr>
+                <w:b/>
+                <w:bCs/>
+              </w:rPr>
+              <w:t>0</w:t>
+            </w:r>
+            <w:r>
+              <w:rPr>
+                <w:b/>
+                <w:bCs/>
+              </w:rPr>
+              <w:t>..* (</w:t>
+            </w:r>
+            <w:r>
+              <w:rPr>
+                <w:b/>
+                <w:bCs/>
+              </w:rPr>
+              <w:t>Zero</w:t>
+            </w:r>
+            <w:r>
+              <w:rPr>
+                <w:b/>
+                <w:bCs/>
+              </w:rPr>
+              <w:t xml:space="preserve"> or More)</w:t>
             </w:r>
           </w:p>
         </w:tc>
@@ -1041,7 +1064,7 @@
                 <w:b/>
                 <w:bCs/>
               </w:rPr>
-              <w:t>Partial</w:t>
+              <w:t>Total</w:t>
             </w:r>
           </w:p>
         </w:tc>
@@ -1146,21 +1169,33 @@
                 <w:bCs/>
               </w:rPr>
             </w:pPr>
-            <w:proofErr w:type="gramStart"/>
-            <w:r>
-              <w:rPr>
-                <w:b/>
-                <w:bCs/>
-              </w:rPr>
-              <w:t>1..*</w:t>
-            </w:r>
-            <w:proofErr w:type="gramEnd"/>
-            <w:r>
-              <w:rPr>
-                <w:b/>
-                <w:bCs/>
-              </w:rPr>
-              <w:t xml:space="preserve"> (One or More)</w:t>
+            <w:r>
+              <w:rPr>
+                <w:b/>
+                <w:bCs/>
+              </w:rPr>
+              <w:t>0</w:t>
+            </w:r>
+            <w:r>
+              <w:rPr>
+                <w:b/>
+                <w:bCs/>
+              </w:rPr>
+              <w:t>..* (</w:t>
+            </w:r>
+            <w:r>
+              <w:rPr>
+                <w:b/>
+                <w:bCs/>
+              </w:rPr>
+              <w:t>Zero</w:t>
+            </w:r>
+            <w:r>
+              <w:rPr>
+                <w:b/>
+                <w:bCs/>
+              </w:rPr>
+              <w:t xml:space="preserve"> or More)</w:t>
             </w:r>
           </w:p>
         </w:tc>
@@ -1209,21 +1244,33 @@
                 <w:bCs/>
               </w:rPr>
             </w:pPr>
-            <w:proofErr w:type="gramStart"/>
-            <w:r>
-              <w:rPr>
-                <w:b/>
-                <w:bCs/>
-              </w:rPr>
-              <w:t>1..*</w:t>
-            </w:r>
-            <w:proofErr w:type="gramEnd"/>
-            <w:r>
-              <w:rPr>
-                <w:b/>
-                <w:bCs/>
-              </w:rPr>
-              <w:t xml:space="preserve"> (One or More)</w:t>
+            <w:r>
+              <w:rPr>
+                <w:b/>
+                <w:bCs/>
+              </w:rPr>
+              <w:t>0</w:t>
+            </w:r>
+            <w:r>
+              <w:rPr>
+                <w:b/>
+                <w:bCs/>
+              </w:rPr>
+              <w:t>..* (</w:t>
+            </w:r>
+            <w:r>
+              <w:rPr>
+                <w:b/>
+                <w:bCs/>
+              </w:rPr>
+              <w:t>Zero</w:t>
+            </w:r>
+            <w:r>
+              <w:rPr>
+                <w:b/>
+                <w:bCs/>
+              </w:rPr>
+              <w:t xml:space="preserve"> or More)</w:t>
             </w:r>
           </w:p>
         </w:tc>
@@ -1360,7 +1407,28 @@
                 <w:b/>
                 <w:bCs/>
               </w:rPr>
-              <w:t>1..5 (1 to 5)</w:t>
+              <w:t>0</w:t>
+            </w:r>
+            <w:r>
+              <w:rPr>
+                <w:b/>
+                <w:bCs/>
+              </w:rPr>
+              <w:t>..5 (</w:t>
+            </w:r>
+            <w:r>
+              <w:rPr>
+                <w:b/>
+                <w:bCs/>
+              </w:rPr>
+              <w:t>Zero</w:t>
+            </w:r>
+            <w:r>
+              <w:rPr>
+                <w:b/>
+                <w:bCs/>
+              </w:rPr>
+              <w:t xml:space="preserve"> to 5)</w:t>
             </w:r>
           </w:p>
         </w:tc>

</xml_diff>